<commit_message>
still working on details
added signatured agreements etc
</commit_message>
<xml_diff>
--- a/other/Questions SBB/Answers SBB (English translated).docx
+++ b/other/Questions SBB/Answers SBB (English translated).docx
@@ -49,15 +49,17 @@
           <w:numId w:val="2"/>
         </w:numPr>
         <w:rPr>
-          <w:sz w:val="24"/>
-          <w:szCs w:val="24"/>
-          <w:lang w:val="en-US"/>
-        </w:rPr>
-      </w:pPr>
-      <w:r>
-        <w:rPr>
-          <w:sz w:val="24"/>
-          <w:szCs w:val="24"/>
+          <w:i/>
+          <w:sz w:val="24"/>
+          <w:szCs w:val="24"/>
+          <w:lang w:val="en-US"/>
+        </w:rPr>
+      </w:pPr>
+      <w:r>
+        <w:rPr>
+          <w:sz w:val="24"/>
+          <w:szCs w:val="24"/>
+          <w:u w:val="single"/>
           <w:lang w:val="en-US"/>
         </w:rPr>
         <w:t>How did th</w:t>
@@ -66,6 +68,7 @@
         <w:rPr>
           <w:sz w:val="24"/>
           <w:szCs w:val="24"/>
+          <w:u w:val="single"/>
           <w:lang w:val="en-US"/>
         </w:rPr>
         <w:t>e</w:t>
@@ -74,6 +77,7 @@
         <w:rPr>
           <w:sz w:val="24"/>
           <w:szCs w:val="24"/>
+          <w:u w:val="single"/>
           <w:lang w:val="en-US"/>
         </w:rPr>
         <w:t xml:space="preserve"> structure </w:t>
@@ -82,6 +86,7 @@
         <w:rPr>
           <w:sz w:val="24"/>
           <w:szCs w:val="24"/>
+          <w:u w:val="single"/>
           <w:lang w:val="en-US"/>
         </w:rPr>
         <w:t xml:space="preserve">of the Swiss rail system </w:t>
@@ -90,9 +95,18 @@
         <w:rPr>
           <w:sz w:val="24"/>
           <w:szCs w:val="24"/>
-          <w:lang w:val="en-US"/>
-        </w:rPr>
-        <w:t xml:space="preserve">arise? </w:t>
+          <w:u w:val="single"/>
+          <w:lang w:val="en-US"/>
+        </w:rPr>
+        <w:t>arise?</w:t>
+      </w:r>
+      <w:r>
+        <w:rPr>
+          <w:sz w:val="24"/>
+          <w:szCs w:val="24"/>
+          <w:lang w:val="en-US"/>
+        </w:rPr>
+        <w:t xml:space="preserve"> </w:t>
       </w:r>
       <w:r>
         <w:rPr>
@@ -105,6 +119,7 @@
       <w:r>
         <w:rPr>
           <w:rFonts w:ascii="Calibri" w:hAnsi="Calibri" w:cs="Calibri"/>
+          <w:i/>
           <w:sz w:val="24"/>
           <w:szCs w:val="32"/>
           <w:lang w:val="en-US"/>
@@ -114,6 +129,7 @@
       <w:r>
         <w:rPr>
           <w:rFonts w:ascii="Calibri" w:hAnsi="Calibri" w:cs="Calibri"/>
+          <w:i/>
           <w:sz w:val="24"/>
           <w:szCs w:val="32"/>
           <w:lang w:val="en-US"/>
@@ -123,6 +139,7 @@
       <w:r>
         <w:rPr>
           <w:rFonts w:ascii="Calibri" w:hAnsi="Calibri" w:cs="Calibri"/>
+          <w:i/>
           <w:sz w:val="24"/>
           <w:szCs w:val="32"/>
           <w:lang w:val="en-US"/>
@@ -132,6 +149,7 @@
       <w:r>
         <w:rPr>
           <w:rFonts w:ascii="Calibri" w:hAnsi="Calibri" w:cs="Calibri"/>
+          <w:i/>
           <w:sz w:val="24"/>
           <w:szCs w:val="32"/>
           <w:lang w:val="en-US"/>
@@ -141,6 +159,7 @@
       <w:r>
         <w:rPr>
           <w:rFonts w:ascii="Calibri" w:hAnsi="Calibri" w:cs="Calibri"/>
+          <w:i/>
           <w:sz w:val="24"/>
           <w:szCs w:val="32"/>
           <w:lang w:val="en-US"/>
@@ -150,6 +169,7 @@
       <w:r>
         <w:rPr>
           <w:rFonts w:ascii="Calibri" w:hAnsi="Calibri" w:cs="Calibri"/>
+          <w:i/>
           <w:sz w:val="24"/>
           <w:szCs w:val="32"/>
           <w:lang w:val="en-US"/>
@@ -159,6 +179,7 @@
       <w:r>
         <w:rPr>
           <w:rFonts w:ascii="Calibri" w:hAnsi="Calibri" w:cs="Calibri"/>
+          <w:i/>
           <w:sz w:val="24"/>
           <w:szCs w:val="32"/>
           <w:lang w:val="en-US"/>
@@ -168,6 +189,7 @@
       <w:r>
         <w:rPr>
           <w:rFonts w:ascii="Calibri" w:hAnsi="Calibri" w:cs="Calibri"/>
+          <w:i/>
           <w:sz w:val="24"/>
           <w:szCs w:val="32"/>
           <w:lang w:val="en-US"/>
@@ -177,6 +199,7 @@
       <w:r>
         <w:rPr>
           <w:rFonts w:ascii="Calibri" w:hAnsi="Calibri" w:cs="Calibri"/>
+          <w:i/>
           <w:sz w:val="24"/>
           <w:szCs w:val="32"/>
           <w:lang w:val="en-US"/>
@@ -186,20 +209,22 @@
     </w:p>
     <w:p>
       <w:pPr>
-        <w:widowControl w:val="0"/>
-        <w:autoSpaceDE w:val="0"/>
-        <w:autoSpaceDN w:val="0"/>
-        <w:adjustRightInd w:val="0"/>
-        <w:ind w:left="960" w:hanging="960"/>
-        <w:rPr>
-          <w:rFonts w:ascii="Helvetica" w:hAnsi="Helvetica" w:cs="Helvetica"/>
-          <w:lang w:val="en-US"/>
-        </w:rPr>
-      </w:pPr>
-      <w:r>
-        <w:rPr>
-          <w:sz w:val="24"/>
-          <w:szCs w:val="24"/>
+        <w:pStyle w:val="Listenabsatz"/>
+        <w:numPr>
+          <w:ilvl w:val="0"/>
+          <w:numId w:val="2"/>
+        </w:numPr>
+        <w:rPr>
+          <w:sz w:val="24"/>
+          <w:szCs w:val="24"/>
+          <w:lang w:val="en-US"/>
+        </w:rPr>
+      </w:pPr>
+      <w:r>
+        <w:rPr>
+          <w:sz w:val="24"/>
+          <w:szCs w:val="24"/>
+          <w:u w:val="single"/>
           <w:lang w:val="en-US"/>
         </w:rPr>
         <w:t xml:space="preserve">How you determine future connections? </w:t>
@@ -214,6 +239,7 @@
       </w:r>
       <w:r>
         <w:rPr>
+          <w:i/>
           <w:sz w:val="24"/>
           <w:szCs w:val="24"/>
           <w:lang w:val="en-US"/>
@@ -222,6 +248,7 @@
       </w:r>
       <w:r>
         <w:rPr>
+          <w:i/>
           <w:sz w:val="24"/>
           <w:szCs w:val="24"/>
           <w:lang w:val="en-US"/>
@@ -231,6 +258,7 @@
       <w:proofErr w:type="spellStart"/>
       <w:r>
         <w:rPr>
+          <w:i/>
           <w:sz w:val="24"/>
           <w:szCs w:val="24"/>
           <w:lang w:val="en-US"/>
@@ -240,6 +268,7 @@
       <w:proofErr w:type="spellEnd"/>
       <w:r>
         <w:rPr>
+          <w:i/>
           <w:sz w:val="24"/>
           <w:szCs w:val="24"/>
           <w:lang w:val="en-US"/>
@@ -249,6 +278,7 @@
       <w:proofErr w:type="spellStart"/>
       <w:r>
         <w:rPr>
+          <w:i/>
           <w:sz w:val="24"/>
           <w:szCs w:val="24"/>
           <w:lang w:val="en-US"/>
@@ -258,6 +288,7 @@
       <w:proofErr w:type="spellEnd"/>
       <w:r>
         <w:rPr>
+          <w:i/>
           <w:sz w:val="24"/>
           <w:szCs w:val="24"/>
           <w:lang w:val="en-US"/>
@@ -267,6 +298,7 @@
       <w:proofErr w:type="spellStart"/>
       <w:r>
         <w:rPr>
+          <w:i/>
           <w:sz w:val="24"/>
           <w:szCs w:val="24"/>
           <w:lang w:val="en-US"/>
@@ -276,6 +308,7 @@
       <w:proofErr w:type="spellEnd"/>
       <w:r>
         <w:rPr>
+          <w:i/>
           <w:sz w:val="24"/>
           <w:szCs w:val="24"/>
           <w:lang w:val="en-US"/>
@@ -284,6 +317,7 @@
       </w:r>
       <w:r>
         <w:rPr>
+          <w:i/>
           <w:sz w:val="24"/>
           <w:szCs w:val="24"/>
           <w:lang w:val="en-US"/>
@@ -292,6 +326,7 @@
       </w:r>
       <w:r>
         <w:rPr>
+          <w:i/>
           <w:sz w:val="24"/>
           <w:szCs w:val="24"/>
           <w:lang w:val="en-US"/>
@@ -302,6 +337,7 @@
         <w:r>
           <w:rPr>
             <w:rFonts w:ascii="Calibri" w:hAnsi="Calibri" w:cs="Calibri"/>
+            <w:i/>
             <w:color w:val="0000FF"/>
             <w:sz w:val="24"/>
             <w:szCs w:val="32"/>
@@ -329,6 +365,7 @@
         <w:rPr>
           <w:sz w:val="24"/>
           <w:szCs w:val="24"/>
+          <w:u w:val="single"/>
           <w:lang w:val="en-US"/>
         </w:rPr>
         <w:t>Is it the best possible one</w:t>
@@ -337,6 +374,7 @@
         <w:rPr>
           <w:sz w:val="24"/>
           <w:szCs w:val="24"/>
+          <w:u w:val="single"/>
           <w:lang w:val="en-US"/>
         </w:rPr>
         <w:t>/Is the structure in change</w:t>
@@ -345,6 +383,7 @@
         <w:rPr>
           <w:sz w:val="24"/>
           <w:szCs w:val="24"/>
+          <w:u w:val="single"/>
           <w:lang w:val="en-US"/>
         </w:rPr>
         <w:t>?</w:t>
@@ -359,6 +398,7 @@
       </w:r>
       <w:r>
         <w:rPr>
+          <w:i/>
           <w:sz w:val="24"/>
           <w:szCs w:val="24"/>
           <w:lang w:val="en-US"/>
@@ -367,6 +407,7 @@
       </w:r>
       <w:r>
         <w:rPr>
+          <w:i/>
           <w:sz w:val="24"/>
           <w:szCs w:val="24"/>
           <w:lang w:val="en-US"/>
@@ -375,6 +416,7 @@
       </w:r>
       <w:r>
         <w:rPr>
+          <w:i/>
           <w:sz w:val="24"/>
           <w:szCs w:val="24"/>
           <w:lang w:val="en-US"/>
@@ -390,15 +432,17 @@
           <w:numId w:val="2"/>
         </w:numPr>
         <w:rPr>
-          <w:sz w:val="24"/>
-          <w:szCs w:val="24"/>
-          <w:lang w:val="en-US"/>
-        </w:rPr>
-      </w:pPr>
-      <w:r>
-        <w:rPr>
-          <w:sz w:val="24"/>
-          <w:szCs w:val="24"/>
+          <w:i/>
+          <w:sz w:val="24"/>
+          <w:szCs w:val="24"/>
+          <w:lang w:val="en-US"/>
+        </w:rPr>
+      </w:pPr>
+      <w:r>
+        <w:rPr>
+          <w:sz w:val="24"/>
+          <w:szCs w:val="24"/>
+          <w:u w:val="single"/>
           <w:lang w:val="en-US"/>
         </w:rPr>
         <w:t xml:space="preserve">What are its advantages and disadvantages? </w:t>
@@ -413,6 +457,7 @@
       </w:r>
       <w:r>
         <w:rPr>
+          <w:i/>
           <w:sz w:val="24"/>
           <w:szCs w:val="24"/>
           <w:lang w:val="en-US"/>
@@ -421,6 +466,7 @@
       </w:r>
       <w:r>
         <w:rPr>
+          <w:i/>
           <w:sz w:val="24"/>
           <w:szCs w:val="24"/>
           <w:lang w:val="en-US"/>
@@ -429,6 +475,7 @@
       </w:r>
       <w:r>
         <w:rPr>
+          <w:i/>
           <w:sz w:val="24"/>
           <w:szCs w:val="24"/>
           <w:lang w:val="en-US"/>
@@ -437,6 +484,7 @@
       </w:r>
       <w:r>
         <w:rPr>
+          <w:i/>
           <w:sz w:val="24"/>
           <w:szCs w:val="24"/>
           <w:lang w:val="en-US"/>
@@ -445,6 +493,7 @@
       </w:r>
       <w:r>
         <w:rPr>
+          <w:i/>
           <w:sz w:val="24"/>
           <w:szCs w:val="24"/>
           <w:lang w:val="en-US"/>
@@ -453,6 +502,7 @@
       </w:r>
       <w:r>
         <w:rPr>
+          <w:i/>
           <w:sz w:val="24"/>
           <w:szCs w:val="24"/>
           <w:lang w:val="en-US"/>
@@ -468,50 +518,112 @@
           <w:numId w:val="2"/>
         </w:numPr>
         <w:rPr>
-          <w:sz w:val="24"/>
-          <w:szCs w:val="24"/>
-          <w:lang w:val="en-US"/>
-        </w:rPr>
-      </w:pPr>
-      <w:r>
-        <w:rPr>
-          <w:sz w:val="24"/>
-          <w:szCs w:val="24"/>
-          <w:lang w:val="en-US"/>
-        </w:rPr>
-        <w:t>(</w:t>
-      </w:r>
-      <w:r>
-        <w:rPr>
-          <w:sz w:val="24"/>
-          <w:szCs w:val="24"/>
-          <w:lang w:val="en-US"/>
-        </w:rPr>
-        <w:t>Is it possible, that in the future the basic structure of the network will change?</w:t>
-      </w:r>
-      <w:r>
-        <w:rPr>
-          <w:sz w:val="24"/>
-          <w:szCs w:val="24"/>
-          <w:lang w:val="en-US"/>
-        </w:rPr>
-        <w:t xml:space="preserve"> D</w:t>
-      </w:r>
-      <w:r>
-        <w:rPr>
-          <w:sz w:val="24"/>
-          <w:szCs w:val="24"/>
-          <w:lang w:val="en-US"/>
-        </w:rPr>
-        <w:t>eleted in German version</w:t>
-      </w:r>
-      <w:r>
-        <w:rPr>
-          <w:sz w:val="24"/>
-          <w:szCs w:val="24"/>
-          <w:lang w:val="en-US"/>
-        </w:rPr>
-        <w:t>)</w:t>
+          <w:i/>
+          <w:sz w:val="24"/>
+          <w:szCs w:val="24"/>
+          <w:lang w:val="en-US"/>
+        </w:rPr>
+      </w:pPr>
+      <w:r>
+        <w:rPr>
+          <w:sz w:val="24"/>
+          <w:szCs w:val="24"/>
+          <w:u w:val="single"/>
+          <w:lang w:val="en-US"/>
+        </w:rPr>
+        <w:t>How is the capacity of a line/connection raised? More Frequent trains or longer</w:t>
+      </w:r>
+      <w:r>
+        <w:rPr>
+          <w:sz w:val="24"/>
+          <w:szCs w:val="24"/>
+          <w:u w:val="single"/>
+          <w:lang w:val="en-US"/>
+        </w:rPr>
+        <w:t xml:space="preserve"> trains (More people per train?</w:t>
+      </w:r>
+      <w:r>
+        <w:rPr>
+          <w:sz w:val="24"/>
+          <w:szCs w:val="24"/>
+          <w:u w:val="single"/>
+          <w:lang w:val="en-US"/>
+        </w:rPr>
+        <w:br/>
+      </w:r>
+      <w:r>
+        <w:rPr>
+          <w:i/>
+          <w:sz w:val="24"/>
+          <w:szCs w:val="24"/>
+          <w:lang w:val="en-US"/>
+        </w:rPr>
+        <w:t xml:space="preserve">It depends. If the route allows it, the train is maid as long as possible. All Platforms where the train stops have to be long enough. As additional action additional trains are </w:t>
+      </w:r>
+      <w:r>
+        <w:rPr>
+          <w:i/>
+          <w:sz w:val="24"/>
+          <w:szCs w:val="24"/>
+          <w:lang w:val="en-US"/>
+        </w:rPr>
+        <w:t xml:space="preserve">added </w:t>
+      </w:r>
+      <w:r>
+        <w:rPr>
+          <w:i/>
+          <w:sz w:val="24"/>
+          <w:szCs w:val="24"/>
+          <w:lang w:val="en-US"/>
+        </w:rPr>
+        <w:t>during the rush our. We do this for example between Zürich an</w:t>
+      </w:r>
+      <w:r>
+        <w:rPr>
+          <w:i/>
+          <w:sz w:val="24"/>
+          <w:szCs w:val="24"/>
+          <w:lang w:val="en-US"/>
+        </w:rPr>
+        <w:t xml:space="preserve">d Bern, where factual a quarter </w:t>
+      </w:r>
+      <w:r>
+        <w:rPr>
+          <w:i/>
+          <w:sz w:val="24"/>
+          <w:szCs w:val="24"/>
+          <w:lang w:val="en-US"/>
+        </w:rPr>
+        <w:t>hour tact is offered. A</w:t>
+      </w:r>
+      <w:r>
+        <w:rPr>
+          <w:i/>
+          <w:sz w:val="24"/>
+          <w:szCs w:val="24"/>
+          <w:lang w:val="en-US"/>
+        </w:rPr>
+        <w:t xml:space="preserve">lternatively the rolling stock can be </w:t>
+      </w:r>
+      <w:proofErr w:type="spellStart"/>
+      <w:r>
+        <w:rPr>
+          <w:i/>
+          <w:sz w:val="24"/>
+          <w:szCs w:val="24"/>
+          <w:lang w:val="en-US"/>
+        </w:rPr>
+        <w:t>optimised</w:t>
+      </w:r>
+      <w:proofErr w:type="spellEnd"/>
+      <w:r>
+        <w:rPr>
+          <w:i/>
+          <w:sz w:val="24"/>
+          <w:szCs w:val="24"/>
+          <w:lang w:val="en-US"/>
+        </w:rPr>
+        <w:t>. On routes with little space, rolling stock with high capacity is used. If all these actions don't suffice, an extension is required. Look at Link from BAV.</w:t>
       </w:r>
     </w:p>
     <w:p>
@@ -531,17 +643,28 @@
         <w:rPr>
           <w:sz w:val="24"/>
           <w:szCs w:val="24"/>
-          <w:lang w:val="en-US"/>
-        </w:rPr>
-        <w:t>How is the capacity of a line/connection raised? More Frequent trains or longer</w:t>
-      </w:r>
-      <w:r>
-        <w:rPr>
-          <w:sz w:val="24"/>
-          <w:szCs w:val="24"/>
-          <w:lang w:val="en-US"/>
-        </w:rPr>
-        <w:t xml:space="preserve"> trains (More people per train?</w:t>
+          <w:u w:val="single"/>
+          <w:lang w:val="en-US"/>
+        </w:rPr>
+        <w:t xml:space="preserve">Does a network </w:t>
+      </w:r>
+      <w:r>
+        <w:rPr>
+          <w:sz w:val="24"/>
+          <w:szCs w:val="24"/>
+          <w:u w:val="single"/>
+          <w:lang w:val="en-US"/>
+        </w:rPr>
+        <w:t>with high peaks of load require</w:t>
+      </w:r>
+      <w:r>
+        <w:rPr>
+          <w:sz w:val="24"/>
+          <w:szCs w:val="24"/>
+          <w:u w:val="single"/>
+          <w:lang w:val="en-US"/>
+        </w:rPr>
+        <w:t xml:space="preserve"> different network structures than a network with constant load?</w:t>
       </w:r>
       <w:r>
         <w:rPr>
@@ -553,69 +676,12 @@
       </w:r>
       <w:r>
         <w:rPr>
-          <w:sz w:val="24"/>
-          <w:szCs w:val="24"/>
-          <w:lang w:val="en-US"/>
-        </w:rPr>
-        <w:t xml:space="preserve">It depends. If the route allows it, the train is maid as long as possible. All Platforms where the train stops have to be long enough. As additional action additional trains are </w:t>
-      </w:r>
-      <w:r>
-        <w:rPr>
-          <w:sz w:val="24"/>
-          <w:szCs w:val="24"/>
-          <w:lang w:val="en-US"/>
-        </w:rPr>
-        <w:t xml:space="preserve">added </w:t>
-      </w:r>
-      <w:r>
-        <w:rPr>
-          <w:sz w:val="24"/>
-          <w:szCs w:val="24"/>
-          <w:lang w:val="en-US"/>
-        </w:rPr>
-        <w:t>during the rush our. We do this for example between Zürich an</w:t>
-      </w:r>
-      <w:r>
-        <w:rPr>
-          <w:sz w:val="24"/>
-          <w:szCs w:val="24"/>
-          <w:lang w:val="en-US"/>
-        </w:rPr>
-        <w:t xml:space="preserve">d Bern, where factual a quarter </w:t>
-      </w:r>
-      <w:r>
-        <w:rPr>
-          <w:sz w:val="24"/>
-          <w:szCs w:val="24"/>
-          <w:lang w:val="en-US"/>
-        </w:rPr>
-        <w:t>hour tact is offered. A</w:t>
-      </w:r>
-      <w:r>
-        <w:rPr>
-          <w:sz w:val="24"/>
-          <w:szCs w:val="24"/>
-          <w:lang w:val="en-US"/>
-        </w:rPr>
-        <w:t xml:space="preserve">lternatively the rolling stock can be </w:t>
-      </w:r>
-      <w:proofErr w:type="spellStart"/>
-      <w:r>
-        <w:rPr>
-          <w:sz w:val="24"/>
-          <w:szCs w:val="24"/>
-          <w:lang w:val="en-US"/>
-        </w:rPr>
-        <w:t>optimised</w:t>
-      </w:r>
-      <w:proofErr w:type="spellEnd"/>
-      <w:r>
-        <w:rPr>
-          <w:sz w:val="24"/>
-          <w:szCs w:val="24"/>
-          <w:lang w:val="en-US"/>
-        </w:rPr>
-        <w:t>. On routes with little space, rolling stock with high capacity is used. If all these actions don't suffice, an extension is required. Look at Link from BAV.</w:t>
+          <w:i/>
+          <w:sz w:val="24"/>
+          <w:szCs w:val="24"/>
+          <w:lang w:val="en-US"/>
+        </w:rPr>
+        <w:t>It depends on the situation. This cant be answered so easy</w:t>
       </w:r>
     </w:p>
     <w:p>
@@ -635,25 +701,28 @@
         <w:rPr>
           <w:sz w:val="24"/>
           <w:szCs w:val="24"/>
-          <w:lang w:val="en-US"/>
-        </w:rPr>
-        <w:t xml:space="preserve">Does a network </w:t>
-      </w:r>
-      <w:r>
-        <w:rPr>
-          <w:sz w:val="24"/>
-          <w:szCs w:val="24"/>
-          <w:lang w:val="en-US"/>
-        </w:rPr>
-        <w:t>with high peaks of load require</w:t>
-      </w:r>
-      <w:r>
-        <w:rPr>
-          <w:sz w:val="24"/>
-          <w:szCs w:val="24"/>
-          <w:lang w:val="en-US"/>
-        </w:rPr>
-        <w:t xml:space="preserve"> different network structures than a network with constant load?</w:t>
+          <w:u w:val="single"/>
+          <w:lang w:val="en-US"/>
+        </w:rPr>
+        <w:t>What</w:t>
+      </w:r>
+      <w:r>
+        <w:rPr>
+          <w:sz w:val="24"/>
+          <w:szCs w:val="24"/>
+          <w:u w:val="single"/>
+          <w:lang w:val="en-US"/>
+        </w:rPr>
+        <w:t xml:space="preserve"> are the critical nodes of the S</w:t>
+      </w:r>
+      <w:r>
+        <w:rPr>
+          <w:sz w:val="24"/>
+          <w:szCs w:val="24"/>
+          <w:u w:val="single"/>
+          <w:lang w:val="en-US"/>
+        </w:rPr>
+        <w:t>wiss train system?</w:t>
       </w:r>
       <w:r>
         <w:rPr>
@@ -665,60 +734,7 @@
       </w:r>
       <w:r>
         <w:rPr>
-          <w:sz w:val="24"/>
-          <w:szCs w:val="24"/>
-          <w:lang w:val="en-US"/>
-        </w:rPr>
-        <w:t>It depends on the situation. This cant be answered so easy</w:t>
-      </w:r>
-    </w:p>
-    <w:p>
-      <w:pPr>
-        <w:pStyle w:val="Listenabsatz"/>
-        <w:numPr>
-          <w:ilvl w:val="0"/>
-          <w:numId w:val="2"/>
-        </w:numPr>
-        <w:rPr>
-          <w:sz w:val="24"/>
-          <w:szCs w:val="24"/>
-          <w:lang w:val="en-US"/>
-        </w:rPr>
-      </w:pPr>
-      <w:r>
-        <w:rPr>
-          <w:sz w:val="24"/>
-          <w:szCs w:val="24"/>
-          <w:lang w:val="en-US"/>
-        </w:rPr>
-        <w:t>What</w:t>
-      </w:r>
-      <w:r>
-        <w:rPr>
-          <w:sz w:val="24"/>
-          <w:szCs w:val="24"/>
-          <w:lang w:val="en-US"/>
-        </w:rPr>
-        <w:t xml:space="preserve"> are the critical nodes of the S</w:t>
-      </w:r>
-      <w:r>
-        <w:rPr>
-          <w:sz w:val="24"/>
-          <w:szCs w:val="24"/>
-          <w:lang w:val="en-US"/>
-        </w:rPr>
-        <w:t>wiss train system?</w:t>
-      </w:r>
-      <w:r>
-        <w:rPr>
-          <w:sz w:val="24"/>
-          <w:szCs w:val="24"/>
-          <w:lang w:val="en-US"/>
-        </w:rPr>
-        <w:br/>
-      </w:r>
-      <w:r>
-        <w:rPr>
+          <w:i/>
           <w:sz w:val="24"/>
           <w:szCs w:val="24"/>
           <w:lang w:val="en-US"/>
@@ -762,15 +778,17 @@
           <w:numId w:val="3"/>
         </w:numPr>
         <w:rPr>
-          <w:sz w:val="24"/>
-          <w:szCs w:val="24"/>
-          <w:lang w:val="en-US"/>
-        </w:rPr>
-      </w:pPr>
-      <w:r>
-        <w:rPr>
-          <w:sz w:val="24"/>
-          <w:szCs w:val="24"/>
+          <w:i/>
+          <w:sz w:val="24"/>
+          <w:szCs w:val="24"/>
+          <w:lang w:val="en-US"/>
+        </w:rPr>
+      </w:pPr>
+      <w:r>
+        <w:rPr>
+          <w:sz w:val="24"/>
+          <w:szCs w:val="24"/>
+          <w:u w:val="single"/>
           <w:lang w:val="en-US"/>
         </w:rPr>
         <w:t>What are the system countermeasures against delays</w:t>
@@ -779,6 +797,7 @@
         <w:rPr>
           <w:sz w:val="24"/>
           <w:szCs w:val="24"/>
+          <w:u w:val="single"/>
           <w:lang w:val="en-US"/>
         </w:rPr>
         <w:t>/cancellations</w:t>
@@ -789,6 +808,7 @@
         <w:rPr>
           <w:sz w:val="24"/>
           <w:szCs w:val="24"/>
+          <w:u w:val="single"/>
           <w:lang w:val="en-US"/>
         </w:rPr>
         <w:t>?</w:t>
@@ -803,49 +823,22 @@
       </w:r>
       <w:r>
         <w:rPr>
-          <w:sz w:val="24"/>
-          <w:szCs w:val="24"/>
-          <w:lang w:val="en-US"/>
-        </w:rPr>
-        <w:t xml:space="preserve">It depends on the reason of the delay. There is a reserve in the timetable with which the delays can be </w:t>
-      </w:r>
-      <w:proofErr w:type="gramStart"/>
-      <w:r>
-        <w:rPr>
-          <w:sz w:val="24"/>
-          <w:szCs w:val="24"/>
-          <w:lang w:val="en-US"/>
-        </w:rPr>
-        <w:t>make</w:t>
-      </w:r>
-      <w:proofErr w:type="gramEnd"/>
-      <w:r>
-        <w:rPr>
-          <w:sz w:val="24"/>
-          <w:szCs w:val="24"/>
-          <w:lang w:val="en-US"/>
-        </w:rPr>
-        <w:t xml:space="preserve"> up????????</w:t>
-      </w:r>
-      <w:r>
-        <w:rPr>
+          <w:i/>
+          <w:sz w:val="24"/>
+          <w:szCs w:val="24"/>
+          <w:lang w:val="en-US"/>
+        </w:rPr>
+        <w:t>It depends on the reason of the delay. There is a reserve in the timetable with which the delays can be make up????????</w:t>
+      </w:r>
+      <w:r>
+        <w:rPr>
+          <w:i/>
           <w:sz w:val="24"/>
           <w:szCs w:val="24"/>
           <w:lang w:val="en-US"/>
         </w:rPr>
         <w:t xml:space="preserve"> Besides there are standing reserve trains at several Nodes witch can be used in case of a "strong" delay. These trains are immediately ready to use and are used if disturbance endangers the stability of the timetable.</w:t>
       </w:r>
-    </w:p>
-    <w:p>
-      <w:pPr>
-        <w:jc w:val="center"/>
-        <w:rPr>
-          <w:sz w:val="36"/>
-          <w:szCs w:val="36"/>
-          <w:u w:val="single"/>
-          <w:lang w:val="en-US"/>
-        </w:rPr>
-      </w:pPr>
     </w:p>
     <w:p>
       <w:pPr>
@@ -1674,7 +1667,7 @@
   <a:extraClrSchemeLst/>
   <a:extLst>
     <a:ext uri="{05A4C25C-085E-4340-85A3-A5531E510DB2}">
-      <thm15:themeFamily xmlns="" xmlns:thm15="http://schemas.microsoft.com/office/thememl/2012/main" xmlns:a="http://schemas.openxmlformats.org/drawingml/2006/main" name="Office Theme" id="{62F939B6-93AF-4DB8-9C6B-D6C7DFDC589F}" vid="{4A3C46E8-61CC-4603-A589-7422A47A8E4A}"/>
+      <thm15:themeFamily xmlns:a="http://schemas.openxmlformats.org/drawingml/2006/main" xmlns:thm15="http://schemas.microsoft.com/office/thememl/2012/main" xmlns="" name="Office Theme" id="{62F939B6-93AF-4DB8-9C6B-D6C7DFDC589F}" vid="{4A3C46E8-61CC-4603-A589-7422A47A8E4A}"/>
     </a:ext>
   </a:extLst>
 </a:theme>

</xml_diff>